<commit_message>
updated case study 1
</commit_message>
<xml_diff>
--- a/06 Case Study I/06 Case Study 1.docx
+++ b/06 Case Study I/06 Case Study 1.docx
@@ -19,9 +19,1019 @@
         <w:t>Case Study 1</w:t>
       </w:r>
     </w:p>
+    <w:p>
+      <w:pPr>
+        <w:pStyle w:val="Heading2"/>
+      </w:pPr>
+      <w:r>
+        <w:t>New Concepts in this Example</w:t>
+      </w:r>
+    </w:p>
+    <w:p>
+      <w:r>
+        <w:rPr>
+          <w:b/>
+        </w:rPr>
+        <w:t>Constructor chaining</w:t>
+      </w:r>
+      <w:r>
+        <w:t xml:space="preserve"> – occurs when one constructor (usually a simpler one) calls another constructor in the same class. Primarily used for </w:t>
+      </w:r>
+      <w:proofErr w:type="spellStart"/>
+      <w:r>
+        <w:t>conveniance</w:t>
+      </w:r>
+      <w:proofErr w:type="spellEnd"/>
+      <w:r>
+        <w:t>, e.g.</w:t>
+      </w:r>
+    </w:p>
+    <w:p/>
+    <w:p>
+      <w:pPr>
+        <w:pBdr>
+          <w:top w:val="single" w:sz="4" w:space="1" w:color="auto"/>
+          <w:left w:val="single" w:sz="4" w:space="4" w:color="auto"/>
+          <w:bottom w:val="single" w:sz="4" w:space="1" w:color="auto"/>
+          <w:right w:val="single" w:sz="4" w:space="4" w:color="auto"/>
+        </w:pBdr>
+        <w:rPr>
+          <w:rStyle w:val="Code"/>
+        </w:rPr>
+      </w:pPr>
+      <w:proofErr w:type="gramStart"/>
+      <w:r>
+        <w:rPr>
+          <w:rStyle w:val="Code"/>
+        </w:rPr>
+        <w:t>c</w:t>
+      </w:r>
+      <w:r>
+        <w:rPr>
+          <w:rStyle w:val="Code"/>
+        </w:rPr>
+        <w:t>lass</w:t>
+      </w:r>
+      <w:proofErr w:type="gramEnd"/>
+      <w:r>
+        <w:rPr>
+          <w:rStyle w:val="Code"/>
+        </w:rPr>
+        <w:t xml:space="preserve"> Die {</w:t>
+      </w:r>
+    </w:p>
+    <w:p>
+      <w:pPr>
+        <w:pBdr>
+          <w:top w:val="single" w:sz="4" w:space="1" w:color="auto"/>
+          <w:left w:val="single" w:sz="4" w:space="4" w:color="auto"/>
+          <w:bottom w:val="single" w:sz="4" w:space="1" w:color="auto"/>
+          <w:right w:val="single" w:sz="4" w:space="4" w:color="auto"/>
+        </w:pBdr>
+        <w:rPr>
+          <w:rStyle w:val="Code"/>
+        </w:rPr>
+      </w:pPr>
+      <w:r>
+        <w:rPr>
+          <w:rStyle w:val="Code"/>
+        </w:rPr>
+        <w:t xml:space="preserve">  </w:t>
+      </w:r>
+      <w:proofErr w:type="gramStart"/>
+      <w:r>
+        <w:rPr>
+          <w:rStyle w:val="Code"/>
+        </w:rPr>
+        <w:t>protected</w:t>
+      </w:r>
+      <w:proofErr w:type="gramEnd"/>
+      <w:r>
+        <w:rPr>
+          <w:rStyle w:val="Code"/>
+        </w:rPr>
+        <w:t xml:space="preserve"> </w:t>
+      </w:r>
+      <w:proofErr w:type="spellStart"/>
+      <w:r>
+        <w:rPr>
+          <w:rStyle w:val="Code"/>
+        </w:rPr>
+        <w:t>i</w:t>
+      </w:r>
+      <w:r>
+        <w:rPr>
+          <w:rStyle w:val="Code"/>
+        </w:rPr>
+        <w:t>nt</w:t>
+      </w:r>
+      <w:proofErr w:type="spellEnd"/>
+      <w:r>
+        <w:rPr>
+          <w:rStyle w:val="Code"/>
+        </w:rPr>
+        <w:t xml:space="preserve"> </w:t>
+      </w:r>
+      <w:proofErr w:type="spellStart"/>
+      <w:r>
+        <w:rPr>
+          <w:rStyle w:val="Code"/>
+        </w:rPr>
+        <w:t>numFaces</w:t>
+      </w:r>
+      <w:proofErr w:type="spellEnd"/>
+      <w:r>
+        <w:rPr>
+          <w:rStyle w:val="Code"/>
+        </w:rPr>
+        <w:t>;</w:t>
+      </w:r>
+    </w:p>
+    <w:p>
+      <w:pPr>
+        <w:pBdr>
+          <w:top w:val="single" w:sz="4" w:space="1" w:color="auto"/>
+          <w:left w:val="single" w:sz="4" w:space="4" w:color="auto"/>
+          <w:bottom w:val="single" w:sz="4" w:space="1" w:color="auto"/>
+          <w:right w:val="single" w:sz="4" w:space="4" w:color="auto"/>
+        </w:pBdr>
+        <w:rPr>
+          <w:rStyle w:val="Code"/>
+        </w:rPr>
+      </w:pPr>
+      <w:r>
+        <w:rPr>
+          <w:rStyle w:val="Code"/>
+        </w:rPr>
+        <w:t xml:space="preserve">     </w:t>
+      </w:r>
+    </w:p>
+    <w:p>
+      <w:pPr>
+        <w:pBdr>
+          <w:top w:val="single" w:sz="4" w:space="1" w:color="auto"/>
+          <w:left w:val="single" w:sz="4" w:space="4" w:color="auto"/>
+          <w:bottom w:val="single" w:sz="4" w:space="1" w:color="auto"/>
+          <w:right w:val="single" w:sz="4" w:space="4" w:color="auto"/>
+        </w:pBdr>
+        <w:rPr>
+          <w:rStyle w:val="Code"/>
+        </w:rPr>
+      </w:pPr>
+      <w:r>
+        <w:rPr>
+          <w:rStyle w:val="Code"/>
+        </w:rPr>
+        <w:t xml:space="preserve">  </w:t>
+      </w:r>
+      <w:proofErr w:type="gramStart"/>
+      <w:r>
+        <w:rPr>
+          <w:rStyle w:val="Code"/>
+        </w:rPr>
+        <w:t>public</w:t>
+      </w:r>
+      <w:proofErr w:type="gramEnd"/>
+      <w:r>
+        <w:rPr>
+          <w:rStyle w:val="Code"/>
+        </w:rPr>
+        <w:t xml:space="preserve"> </w:t>
+      </w:r>
+      <w:r>
+        <w:rPr>
+          <w:rStyle w:val="Code"/>
+        </w:rPr>
+        <w:t>Die(</w:t>
+      </w:r>
+      <w:proofErr w:type="spellStart"/>
+      <w:r>
+        <w:rPr>
+          <w:rStyle w:val="Code"/>
+        </w:rPr>
+        <w:t>int</w:t>
+      </w:r>
+      <w:proofErr w:type="spellEnd"/>
+      <w:r>
+        <w:rPr>
+          <w:rStyle w:val="Code"/>
+        </w:rPr>
+        <w:t xml:space="preserve"> </w:t>
+      </w:r>
+      <w:proofErr w:type="spellStart"/>
+      <w:r>
+        <w:rPr>
+          <w:rStyle w:val="Code"/>
+        </w:rPr>
+        <w:t>numFaces</w:t>
+      </w:r>
+      <w:proofErr w:type="spellEnd"/>
+      <w:r>
+        <w:rPr>
+          <w:rStyle w:val="Code"/>
+        </w:rPr>
+        <w:t>){</w:t>
+      </w:r>
+    </w:p>
+    <w:p>
+      <w:pPr>
+        <w:pBdr>
+          <w:top w:val="single" w:sz="4" w:space="1" w:color="auto"/>
+          <w:left w:val="single" w:sz="4" w:space="4" w:color="auto"/>
+          <w:bottom w:val="single" w:sz="4" w:space="1" w:color="auto"/>
+          <w:right w:val="single" w:sz="4" w:space="4" w:color="auto"/>
+        </w:pBdr>
+        <w:rPr>
+          <w:rStyle w:val="Code"/>
+        </w:rPr>
+      </w:pPr>
+      <w:r>
+        <w:rPr>
+          <w:rStyle w:val="Code"/>
+        </w:rPr>
+        <w:t xml:space="preserve">    </w:t>
+      </w:r>
+      <w:proofErr w:type="spellStart"/>
+      <w:proofErr w:type="gramStart"/>
+      <w:r>
+        <w:rPr>
+          <w:rStyle w:val="Code"/>
+        </w:rPr>
+        <w:t>t</w:t>
+      </w:r>
+      <w:r>
+        <w:rPr>
+          <w:rStyle w:val="Code"/>
+        </w:rPr>
+        <w:t>his.numFaces</w:t>
+      </w:r>
+      <w:proofErr w:type="spellEnd"/>
+      <w:proofErr w:type="gramEnd"/>
+      <w:r>
+        <w:rPr>
+          <w:rStyle w:val="Code"/>
+        </w:rPr>
+        <w:t>=</w:t>
+      </w:r>
+      <w:proofErr w:type="spellStart"/>
+      <w:r>
+        <w:rPr>
+          <w:rStyle w:val="Code"/>
+        </w:rPr>
+        <w:t>numFaces</w:t>
+      </w:r>
+      <w:proofErr w:type="spellEnd"/>
+      <w:r>
+        <w:rPr>
+          <w:rStyle w:val="Code"/>
+        </w:rPr>
+        <w:t>;</w:t>
+      </w:r>
+    </w:p>
+    <w:p>
+      <w:pPr>
+        <w:pBdr>
+          <w:top w:val="single" w:sz="4" w:space="1" w:color="auto"/>
+          <w:left w:val="single" w:sz="4" w:space="4" w:color="auto"/>
+          <w:bottom w:val="single" w:sz="4" w:space="1" w:color="auto"/>
+          <w:right w:val="single" w:sz="4" w:space="4" w:color="auto"/>
+        </w:pBdr>
+        <w:rPr>
+          <w:rStyle w:val="Code"/>
+        </w:rPr>
+      </w:pPr>
+      <w:r>
+        <w:rPr>
+          <w:rStyle w:val="Code"/>
+        </w:rPr>
+        <w:t xml:space="preserve">  </w:t>
+      </w:r>
+      <w:r>
+        <w:rPr>
+          <w:rStyle w:val="Code"/>
+        </w:rPr>
+        <w:t>}</w:t>
+      </w:r>
+    </w:p>
+    <w:p>
+      <w:pPr>
+        <w:pBdr>
+          <w:top w:val="single" w:sz="4" w:space="1" w:color="auto"/>
+          <w:left w:val="single" w:sz="4" w:space="4" w:color="auto"/>
+          <w:bottom w:val="single" w:sz="4" w:space="1" w:color="auto"/>
+          <w:right w:val="single" w:sz="4" w:space="4" w:color="auto"/>
+        </w:pBdr>
+        <w:rPr>
+          <w:rStyle w:val="Code"/>
+        </w:rPr>
+      </w:pPr>
+    </w:p>
+    <w:p>
+      <w:pPr>
+        <w:pBdr>
+          <w:top w:val="single" w:sz="4" w:space="1" w:color="auto"/>
+          <w:left w:val="single" w:sz="4" w:space="4" w:color="auto"/>
+          <w:bottom w:val="single" w:sz="4" w:space="1" w:color="auto"/>
+          <w:right w:val="single" w:sz="4" w:space="4" w:color="auto"/>
+        </w:pBdr>
+        <w:rPr>
+          <w:rStyle w:val="Code"/>
+        </w:rPr>
+      </w:pPr>
+      <w:r>
+        <w:rPr>
+          <w:rStyle w:val="Code"/>
+        </w:rPr>
+        <w:t xml:space="preserve">  </w:t>
+      </w:r>
+      <w:proofErr w:type="gramStart"/>
+      <w:r>
+        <w:rPr>
+          <w:rStyle w:val="Code"/>
+        </w:rPr>
+        <w:t>public</w:t>
+      </w:r>
+      <w:proofErr w:type="gramEnd"/>
+      <w:r>
+        <w:rPr>
+          <w:rStyle w:val="Code"/>
+        </w:rPr>
+        <w:t xml:space="preserve"> </w:t>
+      </w:r>
+      <w:r>
+        <w:rPr>
+          <w:rStyle w:val="Code"/>
+        </w:rPr>
+        <w:t>Die() {</w:t>
+      </w:r>
+    </w:p>
+    <w:p>
+      <w:pPr>
+        <w:pBdr>
+          <w:top w:val="single" w:sz="4" w:space="1" w:color="auto"/>
+          <w:left w:val="single" w:sz="4" w:space="4" w:color="auto"/>
+          <w:bottom w:val="single" w:sz="4" w:space="1" w:color="auto"/>
+          <w:right w:val="single" w:sz="4" w:space="4" w:color="auto"/>
+        </w:pBdr>
+        <w:rPr>
+          <w:rStyle w:val="Code"/>
+        </w:rPr>
+      </w:pPr>
+      <w:r>
+        <w:rPr>
+          <w:rStyle w:val="Code"/>
+        </w:rPr>
+        <w:t xml:space="preserve">    </w:t>
+      </w:r>
+      <w:proofErr w:type="gramStart"/>
+      <w:r>
+        <w:rPr>
+          <w:rStyle w:val="Code"/>
+        </w:rPr>
+        <w:t>t</w:t>
+      </w:r>
+      <w:r>
+        <w:rPr>
+          <w:rStyle w:val="Code"/>
+        </w:rPr>
+        <w:t>his</w:t>
+      </w:r>
+      <w:proofErr w:type="gramEnd"/>
+      <w:r>
+        <w:rPr>
+          <w:rStyle w:val="Code"/>
+        </w:rPr>
+        <w:t>(6);</w:t>
+      </w:r>
+    </w:p>
+    <w:p>
+      <w:pPr>
+        <w:pBdr>
+          <w:top w:val="single" w:sz="4" w:space="1" w:color="auto"/>
+          <w:left w:val="single" w:sz="4" w:space="4" w:color="auto"/>
+          <w:bottom w:val="single" w:sz="4" w:space="1" w:color="auto"/>
+          <w:right w:val="single" w:sz="4" w:space="4" w:color="auto"/>
+        </w:pBdr>
+        <w:rPr>
+          <w:rStyle w:val="Code"/>
+        </w:rPr>
+      </w:pPr>
+      <w:r>
+        <w:rPr>
+          <w:rStyle w:val="Code"/>
+        </w:rPr>
+        <w:t xml:space="preserve">  </w:t>
+      </w:r>
+      <w:r>
+        <w:rPr>
+          <w:rStyle w:val="Code"/>
+        </w:rPr>
+        <w:t>}</w:t>
+      </w:r>
+    </w:p>
+    <w:p>
+      <w:pPr>
+        <w:pBdr>
+          <w:top w:val="single" w:sz="4" w:space="1" w:color="auto"/>
+          <w:left w:val="single" w:sz="4" w:space="4" w:color="auto"/>
+          <w:bottom w:val="single" w:sz="4" w:space="1" w:color="auto"/>
+          <w:right w:val="single" w:sz="4" w:space="4" w:color="auto"/>
+        </w:pBdr>
+        <w:rPr>
+          <w:rStyle w:val="Code"/>
+        </w:rPr>
+      </w:pPr>
+      <w:r>
+        <w:rPr>
+          <w:rStyle w:val="Code"/>
+        </w:rPr>
+        <w:t>}</w:t>
+      </w:r>
+    </w:p>
+    <w:p>
+      <w:pPr>
+        <w:pBdr>
+          <w:top w:val="single" w:sz="4" w:space="1" w:color="auto"/>
+          <w:left w:val="single" w:sz="4" w:space="4" w:color="auto"/>
+          <w:bottom w:val="single" w:sz="4" w:space="1" w:color="auto"/>
+          <w:right w:val="single" w:sz="4" w:space="4" w:color="auto"/>
+        </w:pBdr>
+        <w:rPr>
+          <w:rStyle w:val="Code"/>
+        </w:rPr>
+      </w:pPr>
+    </w:p>
+    <w:p>
+      <w:pPr>
+        <w:pBdr>
+          <w:top w:val="single" w:sz="4" w:space="1" w:color="auto"/>
+          <w:left w:val="single" w:sz="4" w:space="4" w:color="auto"/>
+          <w:bottom w:val="single" w:sz="4" w:space="1" w:color="auto"/>
+          <w:right w:val="single" w:sz="4" w:space="4" w:color="auto"/>
+        </w:pBdr>
+        <w:rPr>
+          <w:rStyle w:val="Code"/>
+        </w:rPr>
+      </w:pPr>
+      <w:r>
+        <w:rPr>
+          <w:rStyle w:val="Code"/>
+        </w:rPr>
+        <w:t xml:space="preserve">Die d6 = new </w:t>
+      </w:r>
+      <w:proofErr w:type="gramStart"/>
+      <w:r>
+        <w:rPr>
+          <w:rStyle w:val="Code"/>
+        </w:rPr>
+        <w:t>Die(</w:t>
+      </w:r>
+      <w:proofErr w:type="gramEnd"/>
+      <w:r>
+        <w:rPr>
+          <w:rStyle w:val="Code"/>
+        </w:rPr>
+        <w:t>);</w:t>
+      </w:r>
+    </w:p>
+    <w:p>
+      <w:pPr>
+        <w:pBdr>
+          <w:top w:val="single" w:sz="4" w:space="1" w:color="auto"/>
+          <w:left w:val="single" w:sz="4" w:space="4" w:color="auto"/>
+          <w:bottom w:val="single" w:sz="4" w:space="1" w:color="auto"/>
+          <w:right w:val="single" w:sz="4" w:space="4" w:color="auto"/>
+        </w:pBdr>
+        <w:rPr>
+          <w:rStyle w:val="Code"/>
+        </w:rPr>
+      </w:pPr>
+      <w:r>
+        <w:rPr>
+          <w:rStyle w:val="Code"/>
+        </w:rPr>
+        <w:t xml:space="preserve">Die d10 = new </w:t>
+      </w:r>
+      <w:proofErr w:type="gramStart"/>
+      <w:r>
+        <w:rPr>
+          <w:rStyle w:val="Code"/>
+        </w:rPr>
+        <w:t>Die(</w:t>
+      </w:r>
+      <w:proofErr w:type="gramEnd"/>
+      <w:r>
+        <w:rPr>
+          <w:rStyle w:val="Code"/>
+        </w:rPr>
+        <w:t>10);</w:t>
+      </w:r>
+    </w:p>
+    <w:p/>
+    <w:p>
+      <w:r>
+        <w:rPr>
+          <w:b/>
+        </w:rPr>
+        <w:t>Matrix Stacks</w:t>
+      </w:r>
+      <w:r>
+        <w:t xml:space="preserve"> – can simplify graphics involving complex mathematics</w:t>
+      </w:r>
+      <w:r>
+        <w:t xml:space="preserve">, especially rotations. </w:t>
+      </w:r>
+      <w:proofErr w:type="gramStart"/>
+      <w:r>
+        <w:t>Enables you to draw objects at (0,0) and then translate/rotate them onto the sketch.</w:t>
+      </w:r>
+      <w:proofErr w:type="gramEnd"/>
+      <w:r>
+        <w:t xml:space="preserve"> For example </w:t>
+      </w:r>
+    </w:p>
+    <w:p/>
+    <w:p>
+      <w:pPr>
+        <w:pBdr>
+          <w:top w:val="single" w:sz="4" w:space="1" w:color="auto"/>
+          <w:left w:val="single" w:sz="4" w:space="4" w:color="auto"/>
+          <w:bottom w:val="single" w:sz="4" w:space="1" w:color="auto"/>
+          <w:right w:val="single" w:sz="4" w:space="4" w:color="auto"/>
+        </w:pBdr>
+        <w:rPr>
+          <w:rStyle w:val="Code"/>
+        </w:rPr>
+      </w:pPr>
+      <w:r>
+        <w:rPr>
+          <w:rStyle w:val="Code"/>
+        </w:rPr>
+        <w:t>// Draw a square normally at (100,100)</w:t>
+      </w:r>
+    </w:p>
+    <w:p>
+      <w:pPr>
+        <w:pBdr>
+          <w:top w:val="single" w:sz="4" w:space="1" w:color="auto"/>
+          <w:left w:val="single" w:sz="4" w:space="4" w:color="auto"/>
+          <w:bottom w:val="single" w:sz="4" w:space="1" w:color="auto"/>
+          <w:right w:val="single" w:sz="4" w:space="4" w:color="auto"/>
+        </w:pBdr>
+        <w:rPr>
+          <w:rStyle w:val="Code"/>
+        </w:rPr>
+      </w:pPr>
+      <w:proofErr w:type="spellStart"/>
+      <w:proofErr w:type="gramStart"/>
+      <w:r>
+        <w:rPr>
+          <w:rStyle w:val="Code"/>
+        </w:rPr>
+        <w:t>rect</w:t>
+      </w:r>
+      <w:proofErr w:type="spellEnd"/>
+      <w:proofErr w:type="gramEnd"/>
+      <w:r>
+        <w:rPr>
+          <w:rStyle w:val="Code"/>
+        </w:rPr>
+        <w:t>(100,100,75,75);</w:t>
+      </w:r>
+    </w:p>
+    <w:p>
+      <w:pPr>
+        <w:pBdr>
+          <w:top w:val="single" w:sz="4" w:space="1" w:color="auto"/>
+          <w:left w:val="single" w:sz="4" w:space="4" w:color="auto"/>
+          <w:bottom w:val="single" w:sz="4" w:space="1" w:color="auto"/>
+          <w:right w:val="single" w:sz="4" w:space="4" w:color="auto"/>
+        </w:pBdr>
+        <w:rPr>
+          <w:rStyle w:val="Code"/>
+        </w:rPr>
+      </w:pPr>
+      <w:r>
+        <w:rPr>
+          <w:rStyle w:val="Code"/>
+        </w:rPr>
+        <w:t xml:space="preserve">   </w:t>
+      </w:r>
+    </w:p>
+    <w:p>
+      <w:pPr>
+        <w:pBdr>
+          <w:top w:val="single" w:sz="4" w:space="1" w:color="auto"/>
+          <w:left w:val="single" w:sz="4" w:space="4" w:color="auto"/>
+          <w:bottom w:val="single" w:sz="4" w:space="1" w:color="auto"/>
+          <w:right w:val="single" w:sz="4" w:space="4" w:color="auto"/>
+        </w:pBdr>
+        <w:rPr>
+          <w:rStyle w:val="Code"/>
+        </w:rPr>
+      </w:pPr>
+      <w:r>
+        <w:rPr>
+          <w:rStyle w:val="Code"/>
+        </w:rPr>
+        <w:t>// Draw a square using a translation matrix at (200,100)</w:t>
+      </w:r>
+    </w:p>
+    <w:p>
+      <w:pPr>
+        <w:pBdr>
+          <w:top w:val="single" w:sz="4" w:space="1" w:color="auto"/>
+          <w:left w:val="single" w:sz="4" w:space="4" w:color="auto"/>
+          <w:bottom w:val="single" w:sz="4" w:space="1" w:color="auto"/>
+          <w:right w:val="single" w:sz="4" w:space="4" w:color="auto"/>
+        </w:pBdr>
+        <w:rPr>
+          <w:rStyle w:val="Code"/>
+        </w:rPr>
+      </w:pPr>
+      <w:proofErr w:type="spellStart"/>
+      <w:proofErr w:type="gramStart"/>
+      <w:r>
+        <w:rPr>
+          <w:rStyle w:val="Code"/>
+        </w:rPr>
+        <w:t>pushMatrix</w:t>
+      </w:r>
+      <w:proofErr w:type="spellEnd"/>
+      <w:proofErr w:type="gramEnd"/>
+      <w:r>
+        <w:rPr>
+          <w:rStyle w:val="Code"/>
+        </w:rPr>
+        <w:t>();</w:t>
+      </w:r>
+    </w:p>
+    <w:p>
+      <w:pPr>
+        <w:pBdr>
+          <w:top w:val="single" w:sz="4" w:space="1" w:color="auto"/>
+          <w:left w:val="single" w:sz="4" w:space="4" w:color="auto"/>
+          <w:bottom w:val="single" w:sz="4" w:space="1" w:color="auto"/>
+          <w:right w:val="single" w:sz="4" w:space="4" w:color="auto"/>
+        </w:pBdr>
+        <w:rPr>
+          <w:rStyle w:val="Code"/>
+        </w:rPr>
+      </w:pPr>
+      <w:proofErr w:type="gramStart"/>
+      <w:r>
+        <w:rPr>
+          <w:rStyle w:val="Code"/>
+        </w:rPr>
+        <w:t>translate</w:t>
+      </w:r>
+      <w:proofErr w:type="gramEnd"/>
+      <w:r>
+        <w:rPr>
+          <w:rStyle w:val="Code"/>
+        </w:rPr>
+        <w:t>(200,100);</w:t>
+      </w:r>
+    </w:p>
+    <w:p>
+      <w:pPr>
+        <w:pBdr>
+          <w:top w:val="single" w:sz="4" w:space="1" w:color="auto"/>
+          <w:left w:val="single" w:sz="4" w:space="4" w:color="auto"/>
+          <w:bottom w:val="single" w:sz="4" w:space="1" w:color="auto"/>
+          <w:right w:val="single" w:sz="4" w:space="4" w:color="auto"/>
+        </w:pBdr>
+        <w:rPr>
+          <w:rStyle w:val="Code"/>
+        </w:rPr>
+      </w:pPr>
+      <w:proofErr w:type="spellStart"/>
+      <w:proofErr w:type="gramStart"/>
+      <w:r>
+        <w:rPr>
+          <w:rStyle w:val="Code"/>
+        </w:rPr>
+        <w:t>rect</w:t>
+      </w:r>
+      <w:proofErr w:type="spellEnd"/>
+      <w:proofErr w:type="gramEnd"/>
+      <w:r>
+        <w:rPr>
+          <w:rStyle w:val="Code"/>
+        </w:rPr>
+        <w:t>(0,0,75,75);</w:t>
+      </w:r>
+    </w:p>
+    <w:p>
+      <w:pPr>
+        <w:pBdr>
+          <w:top w:val="single" w:sz="4" w:space="1" w:color="auto"/>
+          <w:left w:val="single" w:sz="4" w:space="4" w:color="auto"/>
+          <w:bottom w:val="single" w:sz="4" w:space="1" w:color="auto"/>
+          <w:right w:val="single" w:sz="4" w:space="4" w:color="auto"/>
+        </w:pBdr>
+        <w:rPr>
+          <w:rStyle w:val="Code"/>
+        </w:rPr>
+      </w:pPr>
+      <w:proofErr w:type="spellStart"/>
+      <w:proofErr w:type="gramStart"/>
+      <w:r>
+        <w:rPr>
+          <w:rStyle w:val="Code"/>
+        </w:rPr>
+        <w:t>popMatrix</w:t>
+      </w:r>
+      <w:proofErr w:type="spellEnd"/>
+      <w:proofErr w:type="gramEnd"/>
+      <w:r>
+        <w:rPr>
+          <w:rStyle w:val="Code"/>
+        </w:rPr>
+        <w:t>();</w:t>
+      </w:r>
+    </w:p>
+    <w:p>
+      <w:pPr>
+        <w:pBdr>
+          <w:top w:val="single" w:sz="4" w:space="1" w:color="auto"/>
+          <w:left w:val="single" w:sz="4" w:space="4" w:color="auto"/>
+          <w:bottom w:val="single" w:sz="4" w:space="1" w:color="auto"/>
+          <w:right w:val="single" w:sz="4" w:space="4" w:color="auto"/>
+        </w:pBdr>
+        <w:rPr>
+          <w:rStyle w:val="Code"/>
+        </w:rPr>
+      </w:pPr>
+      <w:r>
+        <w:rPr>
+          <w:rStyle w:val="Code"/>
+        </w:rPr>
+        <w:t xml:space="preserve">  </w:t>
+      </w:r>
+    </w:p>
+    <w:p>
+      <w:pPr>
+        <w:pBdr>
+          <w:top w:val="single" w:sz="4" w:space="1" w:color="auto"/>
+          <w:left w:val="single" w:sz="4" w:space="4" w:color="auto"/>
+          <w:bottom w:val="single" w:sz="4" w:space="1" w:color="auto"/>
+          <w:right w:val="single" w:sz="4" w:space="4" w:color="auto"/>
+        </w:pBdr>
+        <w:rPr>
+          <w:rStyle w:val="Code"/>
+        </w:rPr>
+      </w:pPr>
+      <w:r>
+        <w:rPr>
+          <w:rStyle w:val="Code"/>
+        </w:rPr>
+        <w:t xml:space="preserve">// Draw a square using </w:t>
+      </w:r>
+      <w:r>
+        <w:rPr>
+          <w:rStyle w:val="Code"/>
+        </w:rPr>
+        <w:t>t</w:t>
+      </w:r>
+      <w:r>
+        <w:rPr>
+          <w:rStyle w:val="Code"/>
+        </w:rPr>
+        <w:t>rans/rotation matrix at (300,100)</w:t>
+      </w:r>
+    </w:p>
+    <w:p>
+      <w:pPr>
+        <w:pBdr>
+          <w:top w:val="single" w:sz="4" w:space="1" w:color="auto"/>
+          <w:left w:val="single" w:sz="4" w:space="4" w:color="auto"/>
+          <w:bottom w:val="single" w:sz="4" w:space="1" w:color="auto"/>
+          <w:right w:val="single" w:sz="4" w:space="4" w:color="auto"/>
+        </w:pBdr>
+        <w:rPr>
+          <w:rStyle w:val="Code"/>
+        </w:rPr>
+      </w:pPr>
+      <w:proofErr w:type="spellStart"/>
+      <w:proofErr w:type="gramStart"/>
+      <w:r>
+        <w:rPr>
+          <w:rStyle w:val="Code"/>
+        </w:rPr>
+        <w:t>pushMatrix</w:t>
+      </w:r>
+      <w:proofErr w:type="spellEnd"/>
+      <w:proofErr w:type="gramEnd"/>
+      <w:r>
+        <w:rPr>
+          <w:rStyle w:val="Code"/>
+        </w:rPr>
+        <w:t>();</w:t>
+      </w:r>
+    </w:p>
+    <w:p>
+      <w:pPr>
+        <w:pBdr>
+          <w:top w:val="single" w:sz="4" w:space="1" w:color="auto"/>
+          <w:left w:val="single" w:sz="4" w:space="4" w:color="auto"/>
+          <w:bottom w:val="single" w:sz="4" w:space="1" w:color="auto"/>
+          <w:right w:val="single" w:sz="4" w:space="4" w:color="auto"/>
+        </w:pBdr>
+        <w:rPr>
+          <w:rStyle w:val="Code"/>
+        </w:rPr>
+      </w:pPr>
+      <w:proofErr w:type="gramStart"/>
+      <w:r>
+        <w:rPr>
+          <w:rStyle w:val="Code"/>
+        </w:rPr>
+        <w:t>translate</w:t>
+      </w:r>
+      <w:proofErr w:type="gramEnd"/>
+      <w:r>
+        <w:rPr>
+          <w:rStyle w:val="Code"/>
+        </w:rPr>
+        <w:t>(300,100);</w:t>
+      </w:r>
+    </w:p>
+    <w:p>
+      <w:pPr>
+        <w:pBdr>
+          <w:top w:val="single" w:sz="4" w:space="1" w:color="auto"/>
+          <w:left w:val="single" w:sz="4" w:space="4" w:color="auto"/>
+          <w:bottom w:val="single" w:sz="4" w:space="1" w:color="auto"/>
+          <w:right w:val="single" w:sz="4" w:space="4" w:color="auto"/>
+        </w:pBdr>
+        <w:rPr>
+          <w:rStyle w:val="Code"/>
+        </w:rPr>
+      </w:pPr>
+      <w:proofErr w:type="gramStart"/>
+      <w:r>
+        <w:rPr>
+          <w:rStyle w:val="Code"/>
+        </w:rPr>
+        <w:t>rotate</w:t>
+      </w:r>
+      <w:proofErr w:type="gramEnd"/>
+      <w:r>
+        <w:rPr>
+          <w:rStyle w:val="Code"/>
+        </w:rPr>
+        <w:t>(PI/4);</w:t>
+      </w:r>
+    </w:p>
+    <w:p>
+      <w:pPr>
+        <w:pBdr>
+          <w:top w:val="single" w:sz="4" w:space="1" w:color="auto"/>
+          <w:left w:val="single" w:sz="4" w:space="4" w:color="auto"/>
+          <w:bottom w:val="single" w:sz="4" w:space="1" w:color="auto"/>
+          <w:right w:val="single" w:sz="4" w:space="4" w:color="auto"/>
+        </w:pBdr>
+        <w:rPr>
+          <w:rStyle w:val="Code"/>
+        </w:rPr>
+      </w:pPr>
+      <w:proofErr w:type="spellStart"/>
+      <w:proofErr w:type="gramStart"/>
+      <w:r>
+        <w:rPr>
+          <w:rStyle w:val="Code"/>
+        </w:rPr>
+        <w:t>rect</w:t>
+      </w:r>
+      <w:proofErr w:type="spellEnd"/>
+      <w:proofErr w:type="gramEnd"/>
+      <w:r>
+        <w:rPr>
+          <w:rStyle w:val="Code"/>
+        </w:rPr>
+        <w:t>(0,0,75,75);</w:t>
+      </w:r>
+    </w:p>
+    <w:p>
+      <w:pPr>
+        <w:pBdr>
+          <w:top w:val="single" w:sz="4" w:space="1" w:color="auto"/>
+          <w:left w:val="single" w:sz="4" w:space="4" w:color="auto"/>
+          <w:bottom w:val="single" w:sz="4" w:space="1" w:color="auto"/>
+          <w:right w:val="single" w:sz="4" w:space="4" w:color="auto"/>
+        </w:pBdr>
+        <w:rPr>
+          <w:rStyle w:val="Code"/>
+        </w:rPr>
+      </w:pPr>
+      <w:proofErr w:type="spellStart"/>
+      <w:proofErr w:type="gramStart"/>
+      <w:r>
+        <w:rPr>
+          <w:rStyle w:val="Code"/>
+        </w:rPr>
+        <w:t>popMatrix</w:t>
+      </w:r>
+      <w:proofErr w:type="spellEnd"/>
+      <w:proofErr w:type="gramEnd"/>
+      <w:r>
+        <w:rPr>
+          <w:rStyle w:val="Code"/>
+        </w:rPr>
+        <w:t>();</w:t>
+      </w:r>
+    </w:p>
     <w:p/>
     <w:p/>
+    <w:p>
+      <w:r>
+        <w:rPr>
+          <w:noProof/>
+        </w:rPr>
+        <w:drawing>
+          <wp:inline distT="0" distB="0" distL="0" distR="0">
+            <wp:extent cx="5080000" cy="2819400"/>
+            <wp:effectExtent l="25400" t="0" r="0" b="0"/>
+            <wp:docPr id="1" name="Picture 1"/>
+            <wp:cNvGraphicFramePr>
+              <a:graphicFrameLocks xmlns:a="http://schemas.openxmlformats.org/drawingml/2006/main" noChangeAspect="1"/>
+            </wp:cNvGraphicFramePr>
+            <a:graphic xmlns:a="http://schemas.openxmlformats.org/drawingml/2006/main">
+              <a:graphicData uri="http://schemas.openxmlformats.org/drawingml/2006/picture">
+                <pic:pic xmlns:pic="http://schemas.openxmlformats.org/drawingml/2006/picture">
+                  <pic:nvPicPr>
+                    <pic:cNvPr id="0" name="Picture 1"/>
+                    <pic:cNvPicPr>
+                      <a:picLocks noChangeAspect="1" noChangeArrowheads="1"/>
+                    </pic:cNvPicPr>
+                  </pic:nvPicPr>
+                  <pic:blipFill>
+                    <a:blip r:embed="rId5"/>
+                    <a:srcRect/>
+                    <a:stretch>
+                      <a:fillRect/>
+                    </a:stretch>
+                  </pic:blipFill>
+                  <pic:spPr bwMode="auto">
+                    <a:xfrm>
+                      <a:off x="0" y="0"/>
+                      <a:ext cx="5080000" cy="2819400"/>
+                    </a:xfrm>
+                    <a:prstGeom prst="rect">
+                      <a:avLst/>
+                    </a:prstGeom>
+                    <a:noFill/>
+                    <a:ln w="9525">
+                      <a:noFill/>
+                      <a:miter lim="800000"/>
+                      <a:headEnd/>
+                      <a:tailEnd/>
+                    </a:ln>
+                  </pic:spPr>
+                </pic:pic>
+              </a:graphicData>
+            </a:graphic>
+          </wp:inline>
+        </w:drawing>
+      </w:r>
+    </w:p>
     <w:p/>
+    <w:p>
+      <w:r>
+        <w:rPr>
+          <w:b/>
+        </w:rPr>
+        <w:t>Data Source Encapsulation</w:t>
+      </w:r>
+      <w:r>
+        <w:t xml:space="preserve"> – this example uses the </w:t>
+      </w:r>
+      <w:proofErr w:type="spellStart"/>
+      <w:r>
+        <w:t>DataSource</w:t>
+      </w:r>
+      <w:proofErr w:type="spellEnd"/>
+      <w:r>
+        <w:t xml:space="preserve"> class to hide all the details of the data source (i.e</w:t>
+      </w:r>
+      <w:proofErr w:type="gramStart"/>
+      <w:r>
+        <w:t>.  the</w:t>
+      </w:r>
+      <w:proofErr w:type="gramEnd"/>
+      <w:r>
+        <w:t xml:space="preserve"> fact that the </w:t>
+      </w:r>
+      <w:proofErr w:type="spellStart"/>
+      <w:r>
+        <w:t>datasource</w:t>
+      </w:r>
+      <w:proofErr w:type="spellEnd"/>
+      <w:r>
+        <w:t xml:space="preserve"> is a CSV file). This is a good idea, as it makes it easy to change to a new data source (e.g. a database or a web page) without changing the rest of your program. </w:t>
+      </w:r>
+    </w:p>
     <w:sectPr>
       <w:pgSz w:w="11900" w:h="16840"/>
       <w:pgMar w:top="1440" w:right="1800" w:bottom="1440" w:left="1800" w:header="708" w:footer="708" w:gutter="0"/>

</xml_diff>